<commit_message>
FIX create docx Report
</commit_message>
<xml_diff>
--- a/app/src/main/res/raw/defect_pattern.docx
+++ b/app/src/main/res/raw/defect_pattern.docx
@@ -5,10 +5,60 @@
   <w:body>
     <w:p>
       <w:pPr>
+        <w:pStyle w:val="10"/>
+        <w:widowControl w:val="0"/>
+        <w:spacing w:line="276" w:lineRule="auto"/>
+        <w:contextualSpacing w:val="0"/>
+        <w:jc w:val="center"/>
+        <w:rPr>
+          <w:lang w:val="en-US"/>
+        </w:rPr>
+      </w:pPr>
+      <w:fldSimple w:instr=" MERGEFIELD  $document.Title \* MERGEFORMAT ">
+        <w:r>
+          <w:rPr>
+            <w:bCs/>
+            <w:noProof/>
+            <w:lang w:val="en-US"/>
+          </w:rPr>
+          <w:t>«$document.t</w:t>
+        </w:r>
+        <w:r>
+          <w:rPr>
+            <w:bCs/>
+            <w:noProof/>
+            <w:lang w:val="en-US"/>
+          </w:rPr>
+          <w:t>itle»</w:t>
+        </w:r>
+      </w:fldSimple>
+    </w:p>
+    <w:p>
+      <w:pPr>
+        <w:pStyle w:val="10"/>
+        <w:widowControl w:val="0"/>
+        <w:spacing w:line="276" w:lineRule="auto"/>
+        <w:contextualSpacing w:val="0"/>
+        <w:rPr>
+          <w:lang w:val="en-US"/>
+        </w:rPr>
+      </w:pPr>
+      <w:r>
+        <w:rPr>
+          <w:lang w:val="en-US"/>
+        </w:rPr>
+        <w:t>$document.full</w:t>
+      </w:r>
+    </w:p>
+    <w:p>
+      <w:pPr>
         <w:pStyle w:val="normal"/>
         <w:widowControl w:val="0"/>
         <w:spacing w:line="276" w:lineRule="auto"/>
         <w:contextualSpacing w:val="0"/>
+        <w:rPr>
+          <w:lang w:val="en-US"/>
+        </w:rPr>
       </w:pPr>
     </w:p>
     <w:tbl>
@@ -768,7 +818,16 @@
               </w:rPr>
             </w:pPr>
             <w:r>
-              <w:t>$defect.NiceProblems</w:t>
+              <w:rPr>
+                <w:lang w:val="en-US"/>
+              </w:rPr>
+              <w:t>$defect.Huinya</w:t>
+            </w:r>
+            <w:r>
+              <w:rPr>
+                <w:lang w:val="en-US"/>
+              </w:rPr>
+              <w:t xml:space="preserve"> </w:t>
             </w:r>
           </w:p>
         </w:tc>
@@ -785,9 +844,15 @@
               <w:pStyle w:val="normal"/>
               <w:ind w:right="-108"/>
               <w:contextualSpacing w:val="0"/>
-            </w:pPr>
-            <w:r>
-              <w:t>$defect.NiceReasons</w:t>
+              <w:rPr>
+                <w:lang w:val="en-US"/>
+              </w:rPr>
+            </w:pPr>
+            <w:r>
+              <w:rPr>
+                <w:lang w:val="en-US"/>
+              </w:rPr>
+              <w:t>$defect.Huinyar</w:t>
             </w:r>
           </w:p>
         </w:tc>
@@ -803,9 +868,15 @@
             <w:pPr>
               <w:pStyle w:val="normal"/>
               <w:contextualSpacing w:val="0"/>
-            </w:pPr>
-            <w:r>
-              <w:t>$defect.NiceCompensations</w:t>
+              <w:rPr>
+                <w:lang w:val="en-US"/>
+              </w:rPr>
+            </w:pPr>
+            <w:r>
+              <w:rPr>
+                <w:lang w:val="en-US"/>
+              </w:rPr>
+              <w:t>$defect.Huinyac</w:t>
             </w:r>
           </w:p>
         </w:tc>
@@ -822,8 +893,14 @@
               <w:pStyle w:val="normal"/>
               <w:contextualSpacing w:val="0"/>
               <w:jc w:val="center"/>
-            </w:pPr>
-            <w:r>
+              <w:rPr>
+                <w:lang w:val="en-US"/>
+              </w:rPr>
+            </w:pPr>
+            <w:r>
+              <w:rPr>
+                <w:lang w:val="en-US"/>
+              </w:rPr>
               <w:t>$defect.Volume</w:t>
             </w:r>
           </w:p>
@@ -832,6 +909,9 @@
               <w:pStyle w:val="normal"/>
               <w:contextualSpacing w:val="0"/>
               <w:jc w:val="center"/>
+              <w:rPr>
+                <w:lang w:val="en-US"/>
+              </w:rPr>
             </w:pPr>
           </w:p>
         </w:tc>
@@ -854,8 +934,14 @@
               <w:pStyle w:val="normal"/>
               <w:contextualSpacing w:val="0"/>
               <w:jc w:val="center"/>
-            </w:pPr>
-            <w:r>
+              <w:rPr>
+                <w:lang w:val="en-US"/>
+              </w:rPr>
+            </w:pPr>
+            <w:r>
+              <w:rPr>
+                <w:lang w:val="en-US"/>
+              </w:rPr>
               <w:t>#end</w:t>
             </w:r>
           </w:p>
@@ -866,6 +952,9 @@
       <w:pPr>
         <w:pStyle w:val="normal"/>
         <w:contextualSpacing w:val="0"/>
+        <w:rPr>
+          <w:lang w:val="en-US"/>
+        </w:rPr>
       </w:pPr>
     </w:p>
     <w:sectPr>
@@ -1362,6 +1451,10 @@
       <w:szCs w:val="16"/>
     </w:rPr>
   </w:style>
+  <w:style w:type="paragraph" w:customStyle="1" w:styleId="10">
+    <w:name w:val="Обычный1"/>
+    <w:rsid w:val="00976700"/>
+  </w:style>
 </w:styles>
 </file>
 
@@ -1653,7 +1746,7 @@
 </file>
 
 <file path=customXml/itemProps1.xml><?xml version="1.0" encoding="utf-8"?>
-<ds:datastoreItem xmlns:ds="http://schemas.openxmlformats.org/officeDocument/2006/customXml" ds:itemID="{35E107D5-7775-4036-9679-A74155C2F81A}">
+<ds:datastoreItem xmlns:ds="http://schemas.openxmlformats.org/officeDocument/2006/customXml" ds:itemID="{3BDA9145-0056-40EB-8FB8-227DAD3E2A2A}">
   <ds:schemaRefs>
     <ds:schemaRef ds:uri="http://schemas.openxmlformats.org/officeDocument/2006/bibliography"/>
   </ds:schemaRefs>

</xml_diff>